<commit_message>
teoria redes http2 y http3
</commit_message>
<xml_diff>
--- a/3er año/Septimo Semestre/Redes y Comunicaciones/Apuntes.docx
+++ b/3er año/Septimo Semestre/Redes y Comunicaciones/Apuntes.docx
@@ -354,7 +354,21 @@
         <w:rPr>
           <w:lang w:val="es-AR"/>
         </w:rPr>
-        <w:t>5 Valores:</w:t>
+        <w:t xml:space="preserve">5 </w:t>
+      </w:r>
+      <w:proofErr w:type="gramStart"/>
+      <w:r>
+        <w:rPr>
+          <w:lang w:val="es-AR"/>
+        </w:rPr>
+        <w:t>Valores</w:t>
+      </w:r>
+      <w:proofErr w:type="gramEnd"/>
+      <w:r>
+        <w:rPr>
+          <w:lang w:val="es-AR"/>
+        </w:rPr>
+        <w:t>:</w:t>
       </w:r>
     </w:p>
     <w:p>
@@ -530,7 +544,35 @@
         <w:rPr>
           <w:lang w:val="es-AR"/>
         </w:rPr>
-        <w:t>protocol://[user:pass@]host:[port]/[path]</w:t>
+        <w:t>protocol://[</w:t>
+      </w:r>
+      <w:proofErr w:type="gramStart"/>
+      <w:r>
+        <w:rPr>
+          <w:lang w:val="es-AR"/>
+        </w:rPr>
+        <w:t>user:pass</w:t>
+      </w:r>
+      <w:proofErr w:type="gramEnd"/>
+      <w:r>
+        <w:rPr>
+          <w:lang w:val="es-AR"/>
+        </w:rPr>
+        <w:t>@]</w:t>
+      </w:r>
+      <w:proofErr w:type="gramStart"/>
+      <w:r>
+        <w:rPr>
+          <w:lang w:val="es-AR"/>
+        </w:rPr>
+        <w:t>host:[</w:t>
+      </w:r>
+      <w:proofErr w:type="gramEnd"/>
+      <w:r>
+        <w:rPr>
+          <w:lang w:val="es-AR"/>
+        </w:rPr>
+        <w:t>port]/[path]</w:t>
       </w:r>
     </w:p>
     <w:p>
@@ -639,7 +681,21 @@
         <w:rPr>
           <w:lang w:val="es-AR"/>
         </w:rPr>
-        <w:t xml:space="preserve">La primer línea es el </w:t>
+        <w:t xml:space="preserve">La </w:t>
+      </w:r>
+      <w:proofErr w:type="gramStart"/>
+      <w:r>
+        <w:rPr>
+          <w:lang w:val="es-AR"/>
+        </w:rPr>
+        <w:t>primer línea</w:t>
+      </w:r>
+      <w:proofErr w:type="gramEnd"/>
+      <w:r>
+        <w:rPr>
+          <w:lang w:val="es-AR"/>
+        </w:rPr>
+        <w:t xml:space="preserve"> es el </w:t>
       </w:r>
       <w:proofErr w:type="spellStart"/>
       <w:r>
@@ -750,7 +806,21 @@
         <w:rPr>
           <w:lang w:val="es-AR"/>
         </w:rPr>
-        <w:t>La primer línea de estado.</w:t>
+        <w:t xml:space="preserve">La </w:t>
+      </w:r>
+      <w:proofErr w:type="gramStart"/>
+      <w:r>
+        <w:rPr>
+          <w:lang w:val="es-AR"/>
+        </w:rPr>
+        <w:t>primer línea</w:t>
+      </w:r>
+      <w:proofErr w:type="gramEnd"/>
+      <w:r>
+        <w:rPr>
+          <w:lang w:val="es-AR"/>
+        </w:rPr>
+        <w:t xml:space="preserve"> de estado.</w:t>
       </w:r>
     </w:p>
     <w:p>
@@ -845,9 +915,29 @@
           <w:ilvl w:val="0"/>
           <w:numId w:val="1"/>
         </w:numPr>
-      </w:pPr>
-      <w:r>
-        <w:t xml:space="preserve">HTTP/ 500 Internal Server Error (CGI Error) </w:t>
+        <w:rPr>
+          <w:lang w:val="es-AR"/>
+        </w:rPr>
+      </w:pPr>
+      <w:r>
+        <w:rPr>
+          <w:lang w:val="es-AR"/>
+        </w:rPr>
+        <w:t xml:space="preserve">HTTP/ 500 </w:t>
+      </w:r>
+      <w:proofErr w:type="spellStart"/>
+      <w:r>
+        <w:rPr>
+          <w:lang w:val="es-AR"/>
+        </w:rPr>
+        <w:t>Internal</w:t>
+      </w:r>
+      <w:proofErr w:type="spellEnd"/>
+      <w:r>
+        <w:rPr>
+          <w:lang w:val="es-AR"/>
+        </w:rPr>
+        <w:t xml:space="preserve"> Server Error (CGI Error) </w:t>
       </w:r>
     </w:p>
     <w:p>
@@ -925,7 +1015,21 @@
         <w:rPr>
           <w:lang w:val="es-AR"/>
         </w:rPr>
-        <w:t>HEAD: Idéntico al GET pero no me devuelve el objeto. Solo devuelve la cabecera</w:t>
+        <w:t xml:space="preserve">HEAD: Idéntico al </w:t>
+      </w:r>
+      <w:proofErr w:type="gramStart"/>
+      <w:r>
+        <w:rPr>
+          <w:lang w:val="es-AR"/>
+        </w:rPr>
+        <w:t>GET</w:t>
+      </w:r>
+      <w:proofErr w:type="gramEnd"/>
+      <w:r>
+        <w:rPr>
+          <w:lang w:val="es-AR"/>
+        </w:rPr>
+        <w:t xml:space="preserve"> pero no me devuelve el objeto. Solo devuelve la cabecera</w:t>
       </w:r>
     </w:p>
     <w:p>
@@ -943,7 +1047,21 @@
         <w:rPr>
           <w:lang w:val="es-AR"/>
         </w:rPr>
-        <w:t xml:space="preserve">POST: Esta pensado para enviar datos al servidor. Lo </w:t>
+        <w:t xml:space="preserve">POST: </w:t>
+      </w:r>
+      <w:proofErr w:type="spellStart"/>
+      <w:r>
+        <w:rPr>
+          <w:lang w:val="es-AR"/>
+        </w:rPr>
+        <w:t>Esta</w:t>
+      </w:r>
+      <w:proofErr w:type="spellEnd"/>
+      <w:r>
+        <w:rPr>
+          <w:lang w:val="es-AR"/>
+        </w:rPr>
+        <w:t xml:space="preserve"> pensado para enviar datos al servidor. Lo </w:t>
       </w:r>
       <w:proofErr w:type="spellStart"/>
       <w:r>
@@ -1021,12 +1139,20 @@
           <w:lang w:val="es-AR"/>
         </w:rPr>
       </w:pPr>
+      <w:proofErr w:type="gramStart"/>
       <w:r>
         <w:rPr>
           <w:lang w:val="es-AR"/>
         </w:rPr>
         <w:lastRenderedPageBreak/>
-        <w:t>LINK, UNLINK: Permite establecer relaciones entre distintos objetos del servidor.</w:t>
+        <w:t>LINK</w:t>
+      </w:r>
+      <w:proofErr w:type="gramEnd"/>
+      <w:r>
+        <w:rPr>
+          <w:lang w:val="es-AR"/>
+        </w:rPr>
+        <w:t>, UNLINK: Permite establecer relaciones entre distintos objetos del servidor.</w:t>
       </w:r>
     </w:p>
     <w:p>
@@ -1129,6 +1255,851 @@
         </w:rPr>
         <w:tab/>
       </w:r>
+    </w:p>
+    <w:p>
+      <w:pPr>
+        <w:rPr>
+          <w:lang w:val="es-AR"/>
+        </w:rPr>
+      </w:pPr>
+      <w:r>
+        <w:rPr>
+          <w:u w:val="single"/>
+          <w:lang w:val="es-AR"/>
+        </w:rPr>
+        <w:t>Protocolo TLS</w:t>
+      </w:r>
+      <w:r>
+        <w:rPr>
+          <w:lang w:val="es-AR"/>
+        </w:rPr>
+        <w:t>:</w:t>
+      </w:r>
+    </w:p>
+    <w:p>
+      <w:pPr>
+        <w:rPr>
+          <w:lang w:val="es-AR"/>
+        </w:rPr>
+      </w:pPr>
+      <w:r>
+        <w:rPr>
+          <w:lang w:val="es-AR"/>
+        </w:rPr>
+        <w:t xml:space="preserve">Provee verificación de cifrado de </w:t>
+      </w:r>
+      <w:r>
+        <w:rPr>
+          <w:lang w:val="es-AR"/>
+        </w:rPr>
+        <w:t>autenticación</w:t>
+      </w:r>
+    </w:p>
+    <w:p>
+      <w:pPr>
+        <w:rPr>
+          <w:lang w:val="es-AR"/>
+        </w:rPr>
+      </w:pPr>
+      <w:r>
+        <w:rPr>
+          <w:u w:val="single"/>
+          <w:lang w:val="es-AR"/>
+        </w:rPr>
+        <w:t>Diferencia entre HTTP 1.0 Y 1.1</w:t>
+      </w:r>
+      <w:r>
+        <w:rPr>
+          <w:lang w:val="es-AR"/>
+        </w:rPr>
+        <w:t>:</w:t>
+      </w:r>
+    </w:p>
+    <w:p>
+      <w:pPr>
+        <w:rPr>
+          <w:lang w:val="es-AR"/>
+        </w:rPr>
+      </w:pPr>
+      <w:r>
+        <w:rPr>
+          <w:lang w:val="es-AR"/>
+        </w:rPr>
+        <w:t>El http 1.1 es persistente y no necesita conectarse por cada petición.</w:t>
+      </w:r>
+    </w:p>
+    <w:p>
+      <w:pPr>
+        <w:rPr>
+          <w:lang w:val="es-AR"/>
+        </w:rPr>
+      </w:pPr>
+      <w:r>
+        <w:rPr>
+          <w:lang w:val="es-AR"/>
+        </w:rPr>
+        <w:t xml:space="preserve">EL http 1.1 puede recibir todos los requerimientos en diferente orden, que en cambio el http 1.0 </w:t>
+      </w:r>
+      <w:r>
+        <w:rPr>
+          <w:lang w:val="es-AR"/>
+        </w:rPr>
+        <w:t xml:space="preserve">debía recibir todo en </w:t>
+      </w:r>
+      <w:proofErr w:type="gramStart"/>
+      <w:r>
+        <w:rPr>
+          <w:lang w:val="es-AR"/>
+        </w:rPr>
+        <w:t>orden</w:t>
+      </w:r>
+      <w:r>
+        <w:rPr>
+          <w:lang w:val="es-AR"/>
+        </w:rPr>
+        <w:t xml:space="preserve">  y</w:t>
+      </w:r>
+      <w:proofErr w:type="gramEnd"/>
+      <w:r>
+        <w:rPr>
+          <w:lang w:val="es-AR"/>
+        </w:rPr>
+        <w:t xml:space="preserve">  por ejemplo hasta no recibir el primero no empezaba.</w:t>
+      </w:r>
+    </w:p>
+    <w:p>
+      <w:pPr>
+        <w:rPr>
+          <w:lang w:val="es-AR"/>
+        </w:rPr>
+      </w:pPr>
+      <w:r>
+        <w:rPr>
+          <w:lang w:val="es-AR"/>
+        </w:rPr>
+        <w:t xml:space="preserve">El http 1.1 </w:t>
+      </w:r>
+      <w:r>
+        <w:rPr>
+          <w:lang w:val="es-AR"/>
+        </w:rPr>
+        <w:t xml:space="preserve">tiene el </w:t>
+      </w:r>
+      <w:r>
+        <w:rPr>
+          <w:b/>
+          <w:bCs/>
+          <w:u w:val="single"/>
+          <w:lang w:val="es-AR"/>
+        </w:rPr>
+        <w:t>PIPELINING</w:t>
+      </w:r>
+      <w:r>
+        <w:rPr>
+          <w:lang w:val="es-AR"/>
+        </w:rPr>
+        <w:t xml:space="preserve"> </w:t>
+      </w:r>
+      <w:r>
+        <w:rPr>
+          <w:lang w:val="es-AR"/>
+        </w:rPr>
+        <w:t xml:space="preserve">hace todas las solicitudes a la vez, en vez de esperar a que llegue la solicitud anterior y sea </w:t>
+      </w:r>
+      <w:proofErr w:type="spellStart"/>
+      <w:r>
+        <w:rPr>
+          <w:lang w:val="es-AR"/>
+        </w:rPr>
+        <w:t>mas</w:t>
+      </w:r>
+      <w:proofErr w:type="spellEnd"/>
+      <w:r>
+        <w:rPr>
+          <w:lang w:val="es-AR"/>
+        </w:rPr>
+        <w:t xml:space="preserve"> trabado.</w:t>
+      </w:r>
+    </w:p>
+    <w:p>
+      <w:pPr>
+        <w:rPr>
+          <w:lang w:val="es-AR"/>
+        </w:rPr>
+      </w:pPr>
+      <w:r>
+        <w:rPr>
+          <w:noProof/>
+          <w:lang w:val="es-AR"/>
+        </w:rPr>
+        <w:drawing>
+          <wp:inline distT="0" distB="0" distL="0" distR="0" wp14:anchorId="56570C49" wp14:editId="3E966A1D">
+            <wp:extent cx="5798820" cy="3268649"/>
+            <wp:effectExtent l="0" t="0" r="0" b="8255"/>
+            <wp:docPr id="697636802" name="Imagen 1" descr="Gráfico, Diagrama&#10;&#10;El contenido generado por IA puede ser incorrecto."/>
+            <wp:cNvGraphicFramePr>
+              <a:graphicFrameLocks xmlns:a="http://schemas.openxmlformats.org/drawingml/2006/main" noChangeAspect="1"/>
+            </wp:cNvGraphicFramePr>
+            <a:graphic xmlns:a="http://schemas.openxmlformats.org/drawingml/2006/main">
+              <a:graphicData uri="http://schemas.openxmlformats.org/drawingml/2006/picture">
+                <pic:pic xmlns:pic="http://schemas.openxmlformats.org/drawingml/2006/picture">
+                  <pic:nvPicPr>
+                    <pic:cNvPr id="697636802" name="Imagen 1" descr="Gráfico, Diagrama&#10;&#10;El contenido generado por IA puede ser incorrecto."/>
+                    <pic:cNvPicPr/>
+                  </pic:nvPicPr>
+                  <pic:blipFill>
+                    <a:blip r:embed="rId5"/>
+                    <a:stretch>
+                      <a:fillRect/>
+                    </a:stretch>
+                  </pic:blipFill>
+                  <pic:spPr>
+                    <a:xfrm>
+                      <a:off x="0" y="0"/>
+                      <a:ext cx="5864509" cy="3305676"/>
+                    </a:xfrm>
+                    <a:prstGeom prst="rect">
+                      <a:avLst/>
+                    </a:prstGeom>
+                  </pic:spPr>
+                </pic:pic>
+              </a:graphicData>
+            </a:graphic>
+          </wp:inline>
+        </w:drawing>
+      </w:r>
+    </w:p>
+    <w:p>
+      <w:pPr>
+        <w:rPr>
+          <w:lang w:val="es-AR"/>
+        </w:rPr>
+      </w:pPr>
+      <w:r>
+        <w:rPr>
+          <w:lang w:val="es-AR"/>
+        </w:rPr>
+        <w:lastRenderedPageBreak/>
+        <w:t xml:space="preserve">El primero es http 1.0 que debe hacer la conexión TCP en cada petición. El segundo es el HTTP </w:t>
+      </w:r>
+      <w:proofErr w:type="gramStart"/>
+      <w:r>
+        <w:rPr>
+          <w:lang w:val="es-AR"/>
+        </w:rPr>
+        <w:t>1.1  sin</w:t>
+      </w:r>
+      <w:proofErr w:type="gramEnd"/>
+      <w:r>
+        <w:rPr>
+          <w:lang w:val="es-AR"/>
+        </w:rPr>
+        <w:t xml:space="preserve"> </w:t>
+      </w:r>
+      <w:proofErr w:type="spellStart"/>
+      <w:r>
+        <w:rPr>
+          <w:lang w:val="es-AR"/>
+        </w:rPr>
+        <w:t>pipelining</w:t>
+      </w:r>
+      <w:proofErr w:type="spellEnd"/>
+      <w:r>
+        <w:rPr>
+          <w:lang w:val="es-AR"/>
+        </w:rPr>
+        <w:t xml:space="preserve"> que espera a que llegue para enviar otra petición. El tercero es el http 1.1 con </w:t>
+      </w:r>
+      <w:proofErr w:type="spellStart"/>
+      <w:r>
+        <w:rPr>
+          <w:lang w:val="es-AR"/>
+        </w:rPr>
+        <w:t>pipelining</w:t>
+      </w:r>
+      <w:proofErr w:type="spellEnd"/>
+      <w:r>
+        <w:rPr>
+          <w:lang w:val="es-AR"/>
+        </w:rPr>
+        <w:t xml:space="preserve"> enviando y recibiendo todo.</w:t>
+      </w:r>
+    </w:p>
+    <w:p>
+      <w:pPr>
+        <w:rPr>
+          <w:sz w:val="28"/>
+          <w:szCs w:val="28"/>
+          <w:lang w:val="es-AR"/>
+        </w:rPr>
+      </w:pPr>
+      <w:r>
+        <w:rPr>
+          <w:b/>
+          <w:bCs/>
+          <w:sz w:val="28"/>
+          <w:szCs w:val="28"/>
+          <w:u w:val="single"/>
+          <w:lang w:val="es-AR"/>
+        </w:rPr>
+        <w:t>HTTP 2</w:t>
+      </w:r>
+      <w:r>
+        <w:rPr>
+          <w:sz w:val="28"/>
+          <w:szCs w:val="28"/>
+          <w:lang w:val="es-AR"/>
+        </w:rPr>
+        <w:t>:</w:t>
+      </w:r>
+    </w:p>
+    <w:p>
+      <w:pPr>
+        <w:rPr>
+          <w:lang w:val="es-AR"/>
+        </w:rPr>
+      </w:pPr>
+      <w:r>
+        <w:rPr>
+          <w:lang w:val="es-AR"/>
+        </w:rPr>
+        <w:t>No se puede u</w:t>
+      </w:r>
+      <w:r>
+        <w:rPr>
+          <w:lang w:val="es-AR"/>
+        </w:rPr>
+        <w:t xml:space="preserve">tilizar sin </w:t>
+      </w:r>
+      <w:proofErr w:type="spellStart"/>
+      <w:r>
+        <w:rPr>
+          <w:lang w:val="es-AR"/>
+        </w:rPr>
+        <w:t>cerficado</w:t>
+      </w:r>
+      <w:proofErr w:type="spellEnd"/>
+      <w:r>
+        <w:rPr>
+          <w:lang w:val="es-AR"/>
+        </w:rPr>
+        <w:t>.</w:t>
+      </w:r>
+    </w:p>
+    <w:p>
+      <w:r>
+        <w:rPr>
+          <w:u w:val="single"/>
+        </w:rPr>
+        <w:t>STREAMS</w:t>
+      </w:r>
+      <w:r>
+        <w:t>:</w:t>
+      </w:r>
+    </w:p>
+    <w:p>
+      <w:r>
+        <w:t xml:space="preserve">Son </w:t>
+      </w:r>
+      <w:proofErr w:type="spellStart"/>
+      <w:r>
+        <w:t>subconexiones</w:t>
+      </w:r>
+      <w:proofErr w:type="spellEnd"/>
+    </w:p>
+    <w:p>
+      <w:r>
+        <w:rPr>
+          <w:u w:val="single"/>
+        </w:rPr>
+        <w:t>PUSH_PROMISE</w:t>
+      </w:r>
+      <w:r>
+        <w:t>:</w:t>
+      </w:r>
+    </w:p>
+    <w:p>
+      <w:pPr>
+        <w:rPr>
+          <w:lang w:val="es-AR"/>
+        </w:rPr>
+      </w:pPr>
+      <w:r>
+        <w:rPr>
+          <w:lang w:val="es-AR"/>
+        </w:rPr>
+        <w:t xml:space="preserve">Se envía información sin que el cliente lo pida ya que el servidor es </w:t>
+      </w:r>
+      <w:proofErr w:type="spellStart"/>
+      <w:r>
+        <w:rPr>
+          <w:lang w:val="es-AR"/>
+        </w:rPr>
+        <w:t>conciente</w:t>
+      </w:r>
+      <w:proofErr w:type="spellEnd"/>
+      <w:r>
+        <w:rPr>
+          <w:lang w:val="es-AR"/>
+        </w:rPr>
+        <w:t xml:space="preserve"> de lo que se debe procesar.</w:t>
+      </w:r>
+    </w:p>
+    <w:p>
+      <w:pPr>
+        <w:rPr>
+          <w:lang w:val="es-AR"/>
+        </w:rPr>
+      </w:pPr>
+      <w:proofErr w:type="spellStart"/>
+      <w:r>
+        <w:rPr>
+          <w:lang w:val="es-AR"/>
+        </w:rPr>
+        <w:t>Headers</w:t>
+      </w:r>
+      <w:proofErr w:type="spellEnd"/>
+      <w:r>
+        <w:rPr>
+          <w:lang w:val="es-AR"/>
+        </w:rPr>
+        <w:t>:</w:t>
+      </w:r>
+    </w:p>
+    <w:p>
+      <w:pPr>
+        <w:rPr>
+          <w:lang w:val="es-AR"/>
+        </w:rPr>
+      </w:pPr>
+      <w:r>
+        <w:rPr>
+          <w:lang w:val="es-AR"/>
+        </w:rPr>
+        <w:t xml:space="preserve">Se mantienen casi todos los </w:t>
+      </w:r>
+      <w:proofErr w:type="spellStart"/>
+      <w:r>
+        <w:rPr>
+          <w:lang w:val="es-AR"/>
+        </w:rPr>
+        <w:t>headers</w:t>
+      </w:r>
+      <w:proofErr w:type="spellEnd"/>
+      <w:r>
+        <w:rPr>
+          <w:lang w:val="es-AR"/>
+        </w:rPr>
+        <w:t xml:space="preserve"> del 1.1, pero se crean nuevos </w:t>
+      </w:r>
+      <w:proofErr w:type="spellStart"/>
+      <w:r>
+        <w:rPr>
+          <w:lang w:val="es-AR"/>
+        </w:rPr>
+        <w:t>pseudo-headers</w:t>
+      </w:r>
+      <w:proofErr w:type="spellEnd"/>
+      <w:r>
+        <w:rPr>
+          <w:lang w:val="es-AR"/>
+        </w:rPr>
+        <w:t>:</w:t>
+      </w:r>
+    </w:p>
+    <w:p>
+      <w:pPr>
+        <w:rPr>
+          <w:lang w:val="es-AR"/>
+        </w:rPr>
+      </w:pPr>
+      <w:r>
+        <w:rPr>
+          <w:lang w:val="es-AR"/>
+        </w:rPr>
+        <w:t>Por ejemplo: HEAD /algo HTTP/1.1 se reemplaza con http2:</w:t>
+      </w:r>
+    </w:p>
+    <w:p>
+      <w:pPr>
+        <w:pStyle w:val="Prrafodelista"/>
+        <w:numPr>
+          <w:ilvl w:val="0"/>
+          <w:numId w:val="1"/>
+        </w:numPr>
+      </w:pPr>
+      <w:proofErr w:type="gramStart"/>
+      <w:r>
+        <w:t>:method</w:t>
+      </w:r>
+      <w:proofErr w:type="gramEnd"/>
+      <w:r>
+        <w:t>: head</w:t>
+      </w:r>
+    </w:p>
+    <w:p>
+      <w:pPr>
+        <w:pStyle w:val="Prrafodelista"/>
+        <w:numPr>
+          <w:ilvl w:val="0"/>
+          <w:numId w:val="1"/>
+        </w:numPr>
+      </w:pPr>
+      <w:proofErr w:type="gramStart"/>
+      <w:r>
+        <w:t>:path</w:t>
+      </w:r>
+      <w:proofErr w:type="gramEnd"/>
+      <w:r>
+        <w:t>: /algo</w:t>
+      </w:r>
+    </w:p>
+    <w:p>
+      <w:pPr>
+        <w:pStyle w:val="Prrafodelista"/>
+        <w:numPr>
+          <w:ilvl w:val="0"/>
+          <w:numId w:val="1"/>
+        </w:numPr>
+      </w:pPr>
+      <w:proofErr w:type="gramStart"/>
+      <w:r>
+        <w:t>:scheme</w:t>
+      </w:r>
+      <w:proofErr w:type="gramEnd"/>
+      <w:r>
+        <w:t xml:space="preserve">: https </w:t>
+      </w:r>
+      <w:proofErr w:type="gramStart"/>
+      <w:r>
+        <w:t>o http</w:t>
+      </w:r>
+      <w:proofErr w:type="gramEnd"/>
+    </w:p>
+    <w:p>
+      <w:pPr>
+        <w:pStyle w:val="Prrafodelista"/>
+        <w:numPr>
+          <w:ilvl w:val="0"/>
+          <w:numId w:val="1"/>
+        </w:numPr>
+      </w:pPr>
+      <w:proofErr w:type="gramStart"/>
+      <w:r>
+        <w:t>:authority</w:t>
+      </w:r>
+      <w:proofErr w:type="gramEnd"/>
+      <w:r>
+        <w:t xml:space="preserve">: www.site.com </w:t>
+      </w:r>
+      <w:proofErr w:type="spellStart"/>
+      <w:r>
+        <w:t>reemplaza</w:t>
+      </w:r>
+      <w:proofErr w:type="spellEnd"/>
+      <w:r>
+        <w:t xml:space="preserve"> al header</w:t>
+      </w:r>
+      <w:r>
+        <w:t xml:space="preserve"> “</w:t>
+      </w:r>
+      <w:r>
+        <w:t>Host:</w:t>
+      </w:r>
+      <w:r>
+        <w:t>”</w:t>
+      </w:r>
+    </w:p>
+    <w:p>
+      <w:pPr>
+        <w:pStyle w:val="Prrafodelista"/>
+        <w:numPr>
+          <w:ilvl w:val="0"/>
+          <w:numId w:val="1"/>
+        </w:numPr>
+        <w:rPr>
+          <w:lang w:val="es-AR"/>
+        </w:rPr>
+      </w:pPr>
+      <w:r>
+        <w:rPr>
+          <w:lang w:val="es-AR"/>
+        </w:rPr>
+        <w:t>Para las respuestas</w:t>
+      </w:r>
+      <w:proofErr w:type="gramStart"/>
+      <w:r>
+        <w:rPr>
+          <w:lang w:val="es-AR"/>
+        </w:rPr>
+        <w:t>: :status</w:t>
+      </w:r>
+      <w:proofErr w:type="gramEnd"/>
+      <w:r>
+        <w:rPr>
+          <w:lang w:val="es-AR"/>
+        </w:rPr>
+        <w:t>: códigos de retornos 200, 301,</w:t>
+      </w:r>
+      <w:r>
+        <w:rPr>
+          <w:lang w:val="es-AR"/>
+        </w:rPr>
+        <w:t xml:space="preserve"> </w:t>
+      </w:r>
+      <w:r>
+        <w:rPr>
+          <w:lang w:val="es-AR"/>
+        </w:rPr>
+        <w:t>404, etc.</w:t>
+      </w:r>
+    </w:p>
+    <w:p>
+      <w:pPr>
+        <w:rPr>
+          <w:lang w:val="es-AR"/>
+        </w:rPr>
+      </w:pPr>
+      <w:r>
+        <w:rPr>
+          <w:u w:val="single"/>
+          <w:lang w:val="es-AR"/>
+        </w:rPr>
+        <w:t>Control de flujo</w:t>
+      </w:r>
+      <w:r>
+        <w:rPr>
+          <w:lang w:val="es-AR"/>
+        </w:rPr>
+        <w:t>:</w:t>
+      </w:r>
+    </w:p>
+    <w:p>
+      <w:pPr>
+        <w:rPr>
+          <w:lang w:val="es-AR"/>
+        </w:rPr>
+      </w:pPr>
+      <w:r>
+        <w:rPr>
+          <w:lang w:val="es-AR"/>
+        </w:rPr>
+        <w:t>Controla la taza de transferencia</w:t>
+      </w:r>
+    </w:p>
+    <w:p>
+      <w:pPr>
+        <w:rPr>
+          <w:lang w:val="es-AR"/>
+        </w:rPr>
+      </w:pPr>
+      <w:r>
+        <w:rPr>
+          <w:lang w:val="es-AR"/>
+        </w:rPr>
+        <w:t xml:space="preserve">Si lo hago con TCP se hace a todo, en cambio, si lo hago con </w:t>
+      </w:r>
+      <w:proofErr w:type="spellStart"/>
+      <w:r>
+        <w:rPr>
+          <w:lang w:val="es-AR"/>
+        </w:rPr>
+        <w:t>stream</w:t>
+      </w:r>
+      <w:proofErr w:type="spellEnd"/>
+      <w:r>
+        <w:rPr>
+          <w:lang w:val="es-AR"/>
+        </w:rPr>
+        <w:t xml:space="preserve"> puedo parar la información de</w:t>
+      </w:r>
+      <w:r>
+        <w:rPr>
+          <w:lang w:val="es-AR"/>
+        </w:rPr>
+        <w:t xml:space="preserve"> un solo </w:t>
+      </w:r>
+      <w:proofErr w:type="spellStart"/>
+      <w:r>
+        <w:rPr>
+          <w:lang w:val="es-AR"/>
+        </w:rPr>
+        <w:t>stream</w:t>
+      </w:r>
+      <w:proofErr w:type="spellEnd"/>
+      <w:r>
+        <w:rPr>
+          <w:lang w:val="es-AR"/>
+        </w:rPr>
+        <w:t>.</w:t>
+      </w:r>
+    </w:p>
+    <w:p>
+      <w:pPr>
+        <w:rPr>
+          <w:lang w:val="es-AR"/>
+        </w:rPr>
+      </w:pPr>
+      <w:r>
+        <w:rPr>
+          <w:b/>
+          <w:bCs/>
+          <w:sz w:val="28"/>
+          <w:szCs w:val="28"/>
+          <w:u w:val="single"/>
+          <w:lang w:val="es-AR"/>
+        </w:rPr>
+        <w:t>HTTP 3</w:t>
+      </w:r>
+      <w:r>
+        <w:rPr>
+          <w:lang w:val="es-AR"/>
+        </w:rPr>
+        <w:t>:</w:t>
+      </w:r>
+    </w:p>
+    <w:p>
+      <w:pPr>
+        <w:rPr>
+          <w:lang w:val="es-AR"/>
+        </w:rPr>
+      </w:pPr>
+      <w:r>
+        <w:rPr>
+          <w:lang w:val="es-AR"/>
+        </w:rPr>
+        <w:t xml:space="preserve">Desaparece TCP y aparece QUIC. </w:t>
+      </w:r>
+    </w:p>
+    <w:p>
+      <w:pPr>
+        <w:rPr>
+          <w:lang w:val="es-AR"/>
+        </w:rPr>
+      </w:pPr>
+      <w:r>
+        <w:rPr>
+          <w:lang w:val="es-AR"/>
+        </w:rPr>
+        <w:t xml:space="preserve">QUIC es un protocolo que </w:t>
+      </w:r>
+      <w:proofErr w:type="spellStart"/>
+      <w:r>
+        <w:rPr>
+          <w:lang w:val="es-AR"/>
+        </w:rPr>
+        <w:t>esta</w:t>
+      </w:r>
+      <w:proofErr w:type="spellEnd"/>
+      <w:r>
+        <w:rPr>
+          <w:lang w:val="es-AR"/>
+        </w:rPr>
+        <w:t xml:space="preserve"> dentro de la </w:t>
+      </w:r>
+      <w:proofErr w:type="spellStart"/>
+      <w:r>
+        <w:rPr>
+          <w:lang w:val="es-AR"/>
+        </w:rPr>
+        <w:t>aplicacion</w:t>
+      </w:r>
+      <w:proofErr w:type="spellEnd"/>
+      <w:r>
+        <w:rPr>
+          <w:lang w:val="es-AR"/>
+        </w:rPr>
+        <w:t>.</w:t>
+      </w:r>
+    </w:p>
+    <w:p>
+      <w:pPr>
+        <w:rPr>
+          <w:lang w:val="es-AR"/>
+        </w:rPr>
+      </w:pPr>
+      <w:r>
+        <w:rPr>
+          <w:lang w:val="es-AR"/>
+        </w:rPr>
+        <w:t xml:space="preserve">Protocolo de </w:t>
+      </w:r>
+      <w:proofErr w:type="gramStart"/>
+      <w:r>
+        <w:rPr>
+          <w:lang w:val="es-AR"/>
+        </w:rPr>
+        <w:t>transporte</w:t>
+      </w:r>
+      <w:proofErr w:type="gramEnd"/>
+      <w:r>
+        <w:rPr>
+          <w:lang w:val="es-AR"/>
+        </w:rPr>
+        <w:t xml:space="preserve"> pero metido en la aplicación.</w:t>
+      </w:r>
+    </w:p>
+    <w:p>
+      <w:pPr>
+        <w:rPr>
+          <w:lang w:val="es-AR"/>
+        </w:rPr>
+      </w:pPr>
+      <w:r>
+        <w:rPr>
+          <w:lang w:val="es-AR"/>
+        </w:rPr>
+        <w:t xml:space="preserve">Un problema de UDP es que facilita algunos ataques de seguridad. Por ejemplo: Con UDP </w:t>
+      </w:r>
+      <w:proofErr w:type="gramStart"/>
+      <w:r>
+        <w:rPr>
+          <w:lang w:val="es-AR"/>
+        </w:rPr>
+        <w:t>podes</w:t>
+      </w:r>
+      <w:proofErr w:type="gramEnd"/>
+      <w:r>
+        <w:rPr>
+          <w:lang w:val="es-AR"/>
+        </w:rPr>
+        <w:t xml:space="preserve"> falsear tu dirección IP.</w:t>
+      </w:r>
+    </w:p>
+    <w:p>
+      <w:pPr>
+        <w:rPr>
+          <w:lang w:val="es-AR"/>
+        </w:rPr>
+      </w:pPr>
+    </w:p>
+    <w:p>
+      <w:pPr>
+        <w:rPr>
+          <w:lang w:val="es-AR"/>
+        </w:rPr>
+      </w:pPr>
+      <w:r>
+        <w:rPr>
+          <w:u w:val="single"/>
+          <w:lang w:val="es-AR"/>
+        </w:rPr>
+        <w:lastRenderedPageBreak/>
+        <w:t>DNS</w:t>
+      </w:r>
+      <w:r>
+        <w:rPr>
+          <w:lang w:val="es-AR"/>
+        </w:rPr>
+        <w:t>:</w:t>
+      </w:r>
+    </w:p>
+    <w:p>
+      <w:pPr>
+        <w:rPr>
+          <w:lang w:val="es-AR"/>
+        </w:rPr>
+      </w:pPr>
     </w:p>
     <w:sectPr>
       <w:pgSz w:w="12240" w:h="15840"/>
@@ -1863,6 +2834,7 @@
   <w:style w:type="character" w:default="1" w:styleId="Fuentedeprrafopredeter">
     <w:name w:val="Default Paragraph Font"/>
     <w:uiPriority w:val="1"/>
+    <w:semiHidden/>
     <w:unhideWhenUsed/>
   </w:style>
   <w:style w:type="table" w:default="1" w:styleId="Tablanormal">

</xml_diff>